<commit_message>
Sprawko, quicksort do zrobienia
</commit_message>
<xml_diff>
--- a/Sprawozdanie, zadanie 1.docx
+++ b/Sprawozdanie, zadanie 1.docx
@@ -9,13 +9,37 @@
     </w:p>
     <w:p>
       <w:r>
-        <w:t>Grupa I1, Jan Techner (132___), Sebastian Maciejewski (132275)</w:t>
+        <w:t xml:space="preserve">Grupa I1, Jan </w:t>
+      </w:r>
+      <w:proofErr w:type="spellStart"/>
+      <w:r>
+        <w:t>Techner</w:t>
+      </w:r>
+      <w:proofErr w:type="spellEnd"/>
+      <w:r>
+        <w:t xml:space="preserve"> (132___), Sebastian Maciejewski (132275)</w:t>
       </w:r>
     </w:p>
     <w:p/>
     <w:p>
       <w:r>
-        <w:t>Wszystkie wykresy są zrealizowane w podobny sposób: na osi oX oznaczono czas działania algorytmów w sekundach, zaś na osi oY przedstawiono ilość danych (15 kroków po 10 000 liczb). Wszystkie pomiary wykonano dla przynajmniej 10 próbek danych (czas ich działania jest średnią czasów dla poszczególnych próbek).</w:t>
+        <w:t xml:space="preserve">Wszystkie wykresy są zrealizowane w podobny sposób: na osi </w:t>
+      </w:r>
+      <w:proofErr w:type="spellStart"/>
+      <w:r>
+        <w:t>oX</w:t>
+      </w:r>
+      <w:proofErr w:type="spellEnd"/>
+      <w:r>
+        <w:t xml:space="preserve"> oznaczono czas działania algorytmów w sekundach, zaś na osi </w:t>
+      </w:r>
+      <w:proofErr w:type="spellStart"/>
+      <w:r>
+        <w:t>oY</w:t>
+      </w:r>
+      <w:proofErr w:type="spellEnd"/>
+      <w:r>
+        <w:t xml:space="preserve"> przedstawiono ilość danych (15 kroków po 10 000 liczb). Wszystkie pomiary wykonano dla przynajmniej 10 próbek danych (czas ich działania jest średnią czasów dla poszczególnych próbek).</w:t>
       </w:r>
       <w:r>
         <w:t xml:space="preserve"> </w:t>
@@ -52,7 +76,7 @@
                     <pic:cNvPicPr/>
                   </pic:nvPicPr>
                   <pic:blipFill>
-                    <a:blip r:embed="rId5">
+                    <a:blip r:embed="rId4">
                       <a:extLst>
                         <a:ext uri="{28A0092B-C50C-407E-A947-70E740481C1C}">
                           <a14:useLocalDpi xmlns:a14="http://schemas.microsoft.com/office/drawing/2010/main" val="0"/>
@@ -84,7 +108,15 @@
         <w:ind w:firstLine="708"/>
       </w:pPr>
       <w:r>
-        <w:t xml:space="preserve">W przypadku algorytmu insertion sort zastosowaliśmy skalę logarytmiczną, gdyż różnica między seriami danych jest bardzo duża.  Jak widać, algorytm </w:t>
+        <w:t xml:space="preserve">W przypadku algorytmu </w:t>
+      </w:r>
+      <w:proofErr w:type="spellStart"/>
+      <w:r>
+        <w:t>insertion</w:t>
+      </w:r>
+      <w:proofErr w:type="spellEnd"/>
+      <w:r>
+        <w:t xml:space="preserve"> sort zastosowaliśmy skalę logarytmiczną, gdyż różnica między seriami danych jest bardzo duża.  Jak widać, algorytm </w:t>
       </w:r>
       <w:r>
         <w:t>zakończył się</w:t>
@@ -169,7 +201,7 @@
                     <pic:cNvPicPr/>
                   </pic:nvPicPr>
                   <pic:blipFill>
-                    <a:blip r:embed="rId6">
+                    <a:blip r:embed="rId5">
                       <a:extLst>
                         <a:ext uri="{28A0092B-C50C-407E-A947-70E740481C1C}">
                           <a14:useLocalDpi xmlns:a14="http://schemas.microsoft.com/office/drawing/2010/main" val="0"/>
@@ -201,7 +233,15 @@
         <w:ind w:firstLine="708"/>
       </w:pPr>
       <w:r>
-        <w:t>Z wykresu algorytmu selection sort na pierwszy rzut oka można wywnioskować jego złożoność obliczeniową, O(n</w:t>
+        <w:t xml:space="preserve">Z wykresu algorytmu </w:t>
+      </w:r>
+      <w:proofErr w:type="spellStart"/>
+      <w:r>
+        <w:t>selection</w:t>
+      </w:r>
+      <w:proofErr w:type="spellEnd"/>
+      <w:r>
+        <w:t xml:space="preserve"> sort na pierwszy rzut oka można wywnioskować jego złożoność obliczeniową, O(n</w:t>
       </w:r>
       <w:r>
         <w:rPr>
@@ -252,6 +292,122 @@
                 <pic:pic xmlns:pic="http://schemas.openxmlformats.org/drawingml/2006/picture">
                   <pic:nvPicPr>
                     <pic:cNvPr id="3" name="Heap.jpg"/>
+                    <pic:cNvPicPr/>
+                  </pic:nvPicPr>
+                  <pic:blipFill>
+                    <a:blip r:embed="rId6">
+                      <a:extLst>
+                        <a:ext uri="{28A0092B-C50C-407E-A947-70E740481C1C}">
+                          <a14:useLocalDpi xmlns:a14="http://schemas.microsoft.com/office/drawing/2010/main" val="0"/>
+                        </a:ext>
+                      </a:extLst>
+                    </a:blip>
+                    <a:stretch>
+                      <a:fillRect/>
+                    </a:stretch>
+                  </pic:blipFill>
+                  <pic:spPr>
+                    <a:xfrm>
+                      <a:off x="0" y="0"/>
+                      <a:ext cx="5760720" cy="4125595"/>
+                    </a:xfrm>
+                    <a:prstGeom prst="rect">
+                      <a:avLst/>
+                    </a:prstGeom>
+                  </pic:spPr>
+                </pic:pic>
+              </a:graphicData>
+            </a:graphic>
+          </wp:inline>
+        </w:drawing>
+      </w:r>
+    </w:p>
+    <w:p>
+      <w:r>
+        <w:tab/>
+        <w:t xml:space="preserve">Już pierwszy rzut oka na wykres czasów działania algorytmu </w:t>
+      </w:r>
+      <w:proofErr w:type="spellStart"/>
+      <w:r>
+        <w:t>heap</w:t>
+      </w:r>
+      <w:proofErr w:type="spellEnd"/>
+      <w:r>
+        <w:t xml:space="preserve"> sort ukazuje nam dwie rzeczy: przede wszystkim znacznie niższe czasy działania niż czasy dwóch poprzednich analizowanych algorytmów (najwyżej 0,044 sekundy w porównaniu do 43 sekund dla algorytmu </w:t>
+      </w:r>
+      <w:proofErr w:type="spellStart"/>
+      <w:r>
+        <w:t>selection</w:t>
+      </w:r>
+      <w:proofErr w:type="spellEnd"/>
+      <w:r>
+        <w:t xml:space="preserve"> sort)</w:t>
+      </w:r>
+      <w:r>
+        <w:t xml:space="preserve"> i zupełnie inny kształt krzywych przedstawiających zależność czasu od ilości danych. Kształt tych krzywych (które w dobrym przybliżeniu przypominają proste) wynika ze złożoności obliczeniowej tego algorytmu – O(n*log(n)). </w:t>
+      </w:r>
+    </w:p>
+    <w:p>
+      <w:r>
+        <w:t xml:space="preserve">Widać, że czasy działania dla danych rosnących, malejących, v-kształtnych i stałych są podobne. Wynika to z </w:t>
+      </w:r>
+      <w:r>
+        <w:t>faktu, iż</w:t>
+      </w:r>
+      <w:r>
+        <w:t xml:space="preserve"> częścią działania algorytmu jest budowanie stogu, który łatwiej zbudować i przeszukać, gdy dane są w jakimkolwiek porządku. Widać dodatkowo, że najszybciej posortowana została próbka stała, dla której poza łatwiejszym budowaniem i przeszukaniem sto</w:t>
+      </w:r>
+      <w:r>
+        <w:t>g</w:t>
+      </w:r>
+      <w:r>
+        <w:t>u, dodatkowo nie trzeba wykonywać żadnych z</w:t>
+      </w:r>
+      <w:r>
+        <w:t>amian miejscami elementów – jest to zatem najbardziej optymistyczny przypadek.</w:t>
+      </w:r>
+    </w:p>
+    <w:p>
+      <w:r>
+        <w:t xml:space="preserve">Nieco wolniej algorytm działa dla danych losowych, dla których poza tym, że trudniej mu zbudować i przeszukiwać stogi, to </w:t>
+      </w:r>
+      <w:r>
+        <w:t>musi on zwykle</w:t>
+      </w:r>
+      <w:r>
+        <w:t xml:space="preserve"> wykonać</w:t>
+      </w:r>
+      <w:r>
+        <w:t xml:space="preserve"> dodatkowo dużą</w:t>
+      </w:r>
+      <w:r>
+        <w:t xml:space="preserve"> ilość zamian miejscami elementów. </w:t>
+      </w:r>
+      <w:r>
+        <w:t>Można zatem powiedzieć, że losowa próbka danych jest dla tego algorytmu pesymistycznym przypadkiem.</w:t>
+      </w:r>
+    </w:p>
+    <w:p/>
+    <w:p>
+      <w:r>
+        <w:rPr>
+          <w:noProof/>
+          <w:lang w:eastAsia="pl-PL"/>
+        </w:rPr>
+        <w:lastRenderedPageBreak/>
+        <w:drawing>
+          <wp:inline distT="0" distB="0" distL="0" distR="0">
+            <wp:extent cx="5760720" cy="4125595"/>
+            <wp:effectExtent l="0" t="0" r="0" b="8255"/>
+            <wp:docPr id="5" name="Obraz 5"/>
+            <wp:cNvGraphicFramePr>
+              <a:graphicFrameLocks xmlns:a="http://schemas.openxmlformats.org/drawingml/2006/main" noChangeAspect="1"/>
+            </wp:cNvGraphicFramePr>
+            <a:graphic xmlns:a="http://schemas.openxmlformats.org/drawingml/2006/main">
+              <a:graphicData uri="http://schemas.openxmlformats.org/drawingml/2006/picture">
+                <pic:pic xmlns:pic="http://schemas.openxmlformats.org/drawingml/2006/picture">
+                  <pic:nvPicPr>
+                    <pic:cNvPr id="5" name="Merge.jpg"/>
                     <pic:cNvPicPr/>
                   </pic:nvPicPr>
                   <pic:blipFill>
@@ -285,124 +441,79 @@
     <w:p>
       <w:r>
         <w:tab/>
-        <w:t>Już pierwszy rzut oka na wykres czasów działania algorytmu heap sort ukazuje nam dwie rzeczy: przede wszystkim znacznie niższe czasy działania niż czasy dwóch poprzednich analizowanych algorytmów (najwyżej 0,044 sekundy w porównaniu do 43 sekund dla algorytmu selection sort)</w:t>
-      </w:r>
-      <w:r>
-        <w:t xml:space="preserve"> i zupełnie inny kształt krzywych przedstawiających zależność czasu od ilości danych. Kształt tych krzywych (które w dobrym przybliżeniu przypominają proste) wynika ze złożoności obliczeniowej tego algorytmu – O(n*log(n)). </w:t>
-      </w:r>
-    </w:p>
-    <w:p>
-      <w:r>
-        <w:t xml:space="preserve">Widać, że czasy działania dla danych rosnących, malejących, v-kształtnych i stałych są podobne. Wynika to z </w:t>
-      </w:r>
-      <w:r>
-        <w:t>faktu, iż</w:t>
-      </w:r>
-      <w:r>
-        <w:t xml:space="preserve"> częścią działania algorytmu jest budowanie stogu, który łatwiej zbudować i przeszukać, gdy dane są w jakimkolwiek porządku. Widać dodatkowo, że najszybciej posortowana została próbka stała, dla której poza łatwiejszym budowaniem i przeszukaniem sto</w:t>
-      </w:r>
-      <w:r>
-        <w:t>g</w:t>
-      </w:r>
-      <w:r>
-        <w:t>u, dodatkowo nie trzeba wykonywać żadnych z</w:t>
-      </w:r>
-      <w:r>
-        <w:t>amian miejscami elementów – jest to zatem najbardziej optymistyczny przypadek.</w:t>
-      </w:r>
-    </w:p>
-    <w:p>
-      <w:r>
-        <w:t xml:space="preserve">Nieco wolniej algorytm działa dla danych losowych, dla których poza tym, że trudniej mu zbudować i przeszukiwać stogi, to </w:t>
-      </w:r>
-      <w:r>
-        <w:t>musi on zwykle</w:t>
-      </w:r>
-      <w:r>
-        <w:t xml:space="preserve"> wykonać</w:t>
-      </w:r>
-      <w:r>
-        <w:t xml:space="preserve"> dodatkowo dużą</w:t>
-      </w:r>
-      <w:r>
-        <w:t xml:space="preserve"> ilość zamian miejscami elementów. </w:t>
-      </w:r>
-      <w:r>
-        <w:t>Można zatem powiedzieć, że losowa próbka danych jest dla tego algorytmu pesymistycznym przypadkiem.</w:t>
+        <w:t xml:space="preserve">W przypadku algorytmu </w:t>
+      </w:r>
+      <w:proofErr w:type="spellStart"/>
+      <w:r>
+        <w:t>merge</w:t>
+      </w:r>
+      <w:proofErr w:type="spellEnd"/>
+      <w:r>
+        <w:t xml:space="preserve"> sort</w:t>
+      </w:r>
+      <w:r>
+        <w:t xml:space="preserve"> widać, że krzywe na wykresie układają się w sposób podobny do wykresu dla algorytmu </w:t>
+      </w:r>
+      <w:proofErr w:type="spellStart"/>
+      <w:r>
+        <w:t>heap</w:t>
+      </w:r>
+      <w:proofErr w:type="spellEnd"/>
+      <w:r>
+        <w:t xml:space="preserve"> sort. Ukazuje to zależność między ich złożonością obliczeniową – złożoność tego algorytmu to także O(n*log(n)).</w:t>
+      </w:r>
+      <w:r>
+        <w:t xml:space="preserve"> Widać także, że algorytm ten, poza tym, że jest ogólnie najszybszy ze wszystkich porównywanych, to dodatkowo cechuje się, podobnie jak </w:t>
+      </w:r>
+      <w:proofErr w:type="spellStart"/>
+      <w:r>
+        <w:t>heap</w:t>
+      </w:r>
+      <w:proofErr w:type="spellEnd"/>
+      <w:r>
+        <w:t xml:space="preserve"> sort, stabilnymi wynikami dla danych uporządkowanych w jakikolwiek sposób. </w:t>
+      </w:r>
+      <w:r>
+        <w:t xml:space="preserve">Wynika to z algorytmu scalania, który w programie pełni rolę kluczową dla złożoności czasowej. Dla danych stałych i rosnących scalanie polega tylko na złączaniu list, już bez konieczności wybierania elementów z poszczególnych ciągów, dlatego też są to przypadki optymistyczne. Dane malejące przy sortowaniu dają rezultat lepszy tylko od danych losowych, gdyż wymagają scalania "na krzyż" już posortowanych ciągów, co zajmuje trochę więcej czasu  i jest to przypadek najgorszy z rozpatrywanych czterech </w:t>
+      </w:r>
+      <w:proofErr w:type="spellStart"/>
+      <w:r>
+        <w:t>tpów</w:t>
+      </w:r>
+      <w:proofErr w:type="spellEnd"/>
+      <w:r>
+        <w:t xml:space="preserve"> danych. Dla danych V-kształtnych rezultat plasuje się pośrodku, ponieważ przy pierwszym podziale pierwsza część tablicy będzie malejąca a druga rosnąca, czyli będzie to przypadek średni, bazując na powyższych wnioskach.</w:t>
+      </w:r>
+    </w:p>
+    <w:p>
+      <w:r>
+        <w:t>Szczególnie interesującym przypadkiem jest próbka danych losowych, która</w:t>
+      </w:r>
+      <w:r>
+        <w:t xml:space="preserve"> jako jedyna odstaje od reszty. </w:t>
+      </w:r>
+      <w:r>
+        <w:t>Jest tak dlatego, że w tym przypadku nie ma żadnej regularności podczas scalania list i algorytm musi wybierać elementy do scalenia z obu ciągów, co jest trudniejsze i bardziej czasochłonne niż scalanie gotowych już posortowanych ciągów, jak ma to miejsce w przypadku pozostałych typów danych. Jest to zdecydowanie pesymistyczny typ danych dla sortowania przez scalanie.</w:t>
       </w:r>
     </w:p>
     <w:p/>
     <w:p>
       <w:r>
-        <w:rPr>
-          <w:noProof/>
-          <w:lang w:eastAsia="pl-PL"/>
-        </w:rPr>
+        <w:t>Skoro już zbadaliśmy zależności czasu działania od zestawu danych wejściowych dla wszystkich algorytmów, możemy zająć się porównaniem ich z</w:t>
+      </w:r>
+      <w:bookmarkStart w:id="0" w:name="_GoBack"/>
+      <w:bookmarkEnd w:id="0"/>
+      <w:r>
+        <w:t xml:space="preserve">e sobą wzajemnie. Podobnie jak wykres dla </w:t>
+      </w:r>
+      <w:proofErr w:type="spellStart"/>
+      <w:r>
         <w:lastRenderedPageBreak/>
-        <w:drawing>
-          <wp:inline distT="0" distB="0" distL="0" distR="0">
-            <wp:extent cx="5760720" cy="4125595"/>
-            <wp:effectExtent l="0" t="0" r="0" b="8255"/>
-            <wp:docPr id="5" name="Obraz 5"/>
-            <wp:cNvGraphicFramePr>
-              <a:graphicFrameLocks xmlns:a="http://schemas.openxmlformats.org/drawingml/2006/main" noChangeAspect="1"/>
-            </wp:cNvGraphicFramePr>
-            <a:graphic xmlns:a="http://schemas.openxmlformats.org/drawingml/2006/main">
-              <a:graphicData uri="http://schemas.openxmlformats.org/drawingml/2006/picture">
-                <pic:pic xmlns:pic="http://schemas.openxmlformats.org/drawingml/2006/picture">
-                  <pic:nvPicPr>
-                    <pic:cNvPr id="5" name="Merge.jpg"/>
-                    <pic:cNvPicPr/>
-                  </pic:nvPicPr>
-                  <pic:blipFill>
-                    <a:blip r:embed="rId8">
-                      <a:extLst>
-                        <a:ext uri="{28A0092B-C50C-407E-A947-70E740481C1C}">
-                          <a14:useLocalDpi xmlns:a14="http://schemas.microsoft.com/office/drawing/2010/main" val="0"/>
-                        </a:ext>
-                      </a:extLst>
-                    </a:blip>
-                    <a:stretch>
-                      <a:fillRect/>
-                    </a:stretch>
-                  </pic:blipFill>
-                  <pic:spPr>
-                    <a:xfrm>
-                      <a:off x="0" y="0"/>
-                      <a:ext cx="5760720" cy="4125595"/>
-                    </a:xfrm>
-                    <a:prstGeom prst="rect">
-                      <a:avLst/>
-                    </a:prstGeom>
-                  </pic:spPr>
-                </pic:pic>
-              </a:graphicData>
-            </a:graphic>
-          </wp:inline>
-        </w:drawing>
-      </w:r>
-    </w:p>
-    <w:p>
-      <w:r>
-        <w:tab/>
-        <w:t>W przypadku algorytmu merge sort</w:t>
-      </w:r>
-      <w:r>
-        <w:t xml:space="preserve"> widać, że krzywe na wykresie układają się w sposób podobny do wykresu dla algorytmu heap sort. Ukazuje to zależność między ich złożonością obliczeniową – złożoność tego algorytmu to także O(n*log(n)).</w:t>
-      </w:r>
-      <w:r>
-        <w:t xml:space="preserve"> Widać także, że algorytm ten, poza tym, że jest ogólnie najszybszy ze wszystkich porównywanych, to dodatkowo cechuje się, podobnie jak heap sort, stabilnymi wynikami dla danych uporządkowanych w jakikolwiek sposób. &lt;&lt;&lt;TUTAJ NAPISZ COŚ O SCALANIU I O TYM, ŻE STAŁE TO NAJLEPSZY PRZYPADEK&gt;&gt;&gt;</w:t>
-      </w:r>
-    </w:p>
-    <w:p>
-      <w:r>
-        <w:t>Szczególnie interesującym przypadkiem jest próbka danych losowych, która jako jedyna odstaje od reszty. Jest tak dlatego, że &lt;&lt;&lt;TU NAPISZ COŚ MĄDREGO JANEK&gt;&gt;&gt;</w:t>
-      </w:r>
-    </w:p>
-    <w:p/>
-    <w:p>
-      <w:r>
-        <w:t>Skoro już zbadaliśmy zależności czasu działania od zestawu danych wejściowych dla wszystkich algorytmów, możemy zająć się porównaniem ich ze sobą wzajemnie. Podobnie jak wykres dla insertion sort, wykresy porównujące różne algorytmy są przedstawione przy pomocy skali logarytmicznej.</w:t>
+        <w:t>insertion</w:t>
+      </w:r>
+      <w:proofErr w:type="spellEnd"/>
+      <w:r>
+        <w:t xml:space="preserve"> sort, wykresy porównujące różne algorytmy są przedstawione przy pomocy skali logarytmicznej.</w:t>
       </w:r>
     </w:p>
     <w:p>
@@ -436,7 +547,7 @@
                     <pic:cNvPicPr/>
                   </pic:nvPicPr>
                   <pic:blipFill>
-                    <a:blip r:embed="rId9">
+                    <a:blip r:embed="rId8">
                       <a:extLst>
                         <a:ext uri="{28A0092B-C50C-407E-A947-70E740481C1C}">
                           <a14:useLocalDpi xmlns:a14="http://schemas.microsoft.com/office/drawing/2010/main" val="0"/>
@@ -491,7 +602,7 @@
                     <pic:cNvPicPr/>
                   </pic:nvPicPr>
                   <pic:blipFill>
-                    <a:blip r:embed="rId10">
+                    <a:blip r:embed="rId9">
                       <a:extLst>
                         <a:ext uri="{28A0092B-C50C-407E-A947-70E740481C1C}">
                           <a14:useLocalDpi xmlns:a14="http://schemas.microsoft.com/office/drawing/2010/main" val="0"/>
@@ -538,7 +649,7 @@
                     <pic:cNvPicPr/>
                   </pic:nvPicPr>
                   <pic:blipFill>
-                    <a:blip r:embed="rId11">
+                    <a:blip r:embed="rId10">
                       <a:extLst>
                         <a:ext uri="{28A0092B-C50C-407E-A947-70E740481C1C}">
                           <a14:useLocalDpi xmlns:a14="http://schemas.microsoft.com/office/drawing/2010/main" val="0"/>
@@ -586,7 +697,7 @@
                     <pic:cNvPicPr/>
                   </pic:nvPicPr>
                   <pic:blipFill>
-                    <a:blip r:embed="rId12">
+                    <a:blip r:embed="rId11">
                       <a:extLst>
                         <a:ext uri="{28A0092B-C50C-407E-A947-70E740481C1C}">
                           <a14:useLocalDpi xmlns:a14="http://schemas.microsoft.com/office/drawing/2010/main" val="0"/>
@@ -633,7 +744,7 @@
                     <pic:cNvPicPr/>
                   </pic:nvPicPr>
                   <pic:blipFill>
-                    <a:blip r:embed="rId13">
+                    <a:blip r:embed="rId12">
                       <a:extLst>
                         <a:ext uri="{28A0092B-C50C-407E-A947-70E740481C1C}">
                           <a14:useLocalDpi xmlns:a14="http://schemas.microsoft.com/office/drawing/2010/main" val="0"/>
@@ -681,7 +792,7 @@
                     <pic:cNvPicPr/>
                   </pic:nvPicPr>
                   <pic:blipFill>
-                    <a:blip r:embed="rId14">
+                    <a:blip r:embed="rId13">
                       <a:extLst>
                         <a:ext uri="{28A0092B-C50C-407E-A947-70E740481C1C}">
                           <a14:useLocalDpi xmlns:a14="http://schemas.microsoft.com/office/drawing/2010/main" val="0"/>
@@ -715,7 +826,23 @@
       </w:r>
       <w:r>
         <w:softHyphen/>
-        <w:t xml:space="preserve"> danych wejściowych algorytmy zachowują się w sposób podobny. Wykresy dla próbki losowej i v-kształtnej wyglądają niemalże identycznie, co ukazuje, że te zestawy danych są przypadkiem średnim dla wszystkich algorytmów, przy czym dla danych v-kształtnych czasy działania algorytmów heap sort i merge sort są nieco krótsze niż dla danych losowych. Wynika to z częściowego uporządkowania v-kształtnego zestawu danych, z czego te algorytmy mogą czerpać korzyści (zgodnie z tym, co napisaliśmy wcześniej)</w:t>
+        <w:t xml:space="preserve"> danych wejściowych algorytmy zachowują się w sposób podobny. Wykresy dla próbki losowej i v-kształtnej wyglądają niemalże identycznie, co ukazuje, że te zestawy danych są przypadkiem średnim dla wszystkich algorytmów, przy czym dla danych v-kształtnych czasy działania algorytmów </w:t>
+      </w:r>
+      <w:proofErr w:type="spellStart"/>
+      <w:r>
+        <w:t>heap</w:t>
+      </w:r>
+      <w:proofErr w:type="spellEnd"/>
+      <w:r>
+        <w:t xml:space="preserve"> sort i </w:t>
+      </w:r>
+      <w:proofErr w:type="spellStart"/>
+      <w:r>
+        <w:t>merge</w:t>
+      </w:r>
+      <w:proofErr w:type="spellEnd"/>
+      <w:r>
+        <w:t xml:space="preserve"> sort są nieco krótsze niż dla danych losowych. Wynika to z częściowego uporządkowania v-kształtnego zestawu danych, z czego te algorytmy mogą czerpać korzyści (zgodnie z tym, co napisaliśmy wcześniej)</w:t>
       </w:r>
       <w:r>
         <w:t xml:space="preserve">. </w:t>
@@ -726,7 +853,63 @@
         <w:t xml:space="preserve">Dla malejącego zestawu danych </w:t>
       </w:r>
       <w:r>
-        <w:t>widać wyraźnie zmniejszoną różnicę pomiędzy selection sort i insertion sort, co wynika z faktu, iż insertion sort musi wykonać największą możliwą liczbę operacji, gdyż dane posortowane malejąco są najgorszym przypadkiem dla tego algorytmu. Wywnioskować można, że generalnie dane posortowane malejąco są najgorszym przypadkiem dla algorytmów selection sort i insertion sort, ale nie dla dwóch pozostałych, co ponownie wynika z opisanych wcześniej własności algorytmów merge sort i heap sort oraz ich tolerancji dla danych, które są w jakikolwiek sposób uporządkowane.</w:t>
+        <w:t xml:space="preserve">widać wyraźnie zmniejszoną różnicę pomiędzy </w:t>
+      </w:r>
+      <w:proofErr w:type="spellStart"/>
+      <w:r>
+        <w:t>selection</w:t>
+      </w:r>
+      <w:proofErr w:type="spellEnd"/>
+      <w:r>
+        <w:t xml:space="preserve"> sort i </w:t>
+      </w:r>
+      <w:proofErr w:type="spellStart"/>
+      <w:r>
+        <w:t>insertion</w:t>
+      </w:r>
+      <w:proofErr w:type="spellEnd"/>
+      <w:r>
+        <w:t xml:space="preserve"> sort, co wynika z faktu, iż </w:t>
+      </w:r>
+      <w:proofErr w:type="spellStart"/>
+      <w:r>
+        <w:t>insertion</w:t>
+      </w:r>
+      <w:proofErr w:type="spellEnd"/>
+      <w:r>
+        <w:t xml:space="preserve"> sort musi wykonać największą możliwą liczbę operacji, gdyż dane posortowane malejąco są najgorszym przypadkiem dla tego algorytmu. Wywnioskować można, że generalnie dane posortowane malejąco są najgorszym przypadkiem dla algorytmów </w:t>
+      </w:r>
+      <w:proofErr w:type="spellStart"/>
+      <w:r>
+        <w:t>selection</w:t>
+      </w:r>
+      <w:proofErr w:type="spellEnd"/>
+      <w:r>
+        <w:t xml:space="preserve"> sort i </w:t>
+      </w:r>
+      <w:proofErr w:type="spellStart"/>
+      <w:r>
+        <w:t>insertion</w:t>
+      </w:r>
+      <w:proofErr w:type="spellEnd"/>
+      <w:r>
+        <w:t xml:space="preserve"> sort, ale nie dla dwóch pozostałych, co ponownie wynika z opisanych wcześniej własności algorytmów </w:t>
+      </w:r>
+      <w:proofErr w:type="spellStart"/>
+      <w:r>
+        <w:t>merge</w:t>
+      </w:r>
+      <w:proofErr w:type="spellEnd"/>
+      <w:r>
+        <w:t xml:space="preserve"> sort i </w:t>
+      </w:r>
+      <w:proofErr w:type="spellStart"/>
+      <w:r>
+        <w:t>heap</w:t>
+      </w:r>
+      <w:proofErr w:type="spellEnd"/>
+      <w:r>
+        <w:t xml:space="preserve"> sort oraz ich tolerancji dla danych, które są w jakikolwiek sposób uporządkowane.</w:t>
       </w:r>
     </w:p>
     <w:p>
@@ -739,7 +922,15 @@
         <w:ind w:firstLine="708"/>
       </w:pPr>
       <w:r>
-        <w:t>Zdziwienie mogą wywoływać na pierwszy rzut oka wykresy dla danych stałych i rosnących, gdzie widać, że algorytm insertion sort, mający złożoność O(n</w:t>
+        <w:t xml:space="preserve">Zdziwienie mogą wywoływać na pierwszy rzut oka wykresy dla danych stałych i rosnących, gdzie widać, że algorytm </w:t>
+      </w:r>
+      <w:proofErr w:type="spellStart"/>
+      <w:r>
+        <w:t>insertion</w:t>
+      </w:r>
+      <w:proofErr w:type="spellEnd"/>
+      <w:r>
+        <w:t xml:space="preserve"> sort, mający złożoność O(n</w:t>
       </w:r>
       <w:r>
         <w:rPr>
@@ -748,13 +939,19 @@
         <w:t>2</w:t>
       </w:r>
       <w:r>
-        <w:t>), działa znacznie szybciej niż algorytmy o lepszej złożoności obliczeniowej. Ten zaskakujący wynik jest oczywiście efektem tego, o czym pisaliśmy już w analizie algorytmu inserion sort – dla danych stałych i rosnących całe jego działanie sprowadza się do jednorazowego przebiegu pętlą po wszystkich danych, bez wykonywania żadnych zamian miejscami elementów</w:t>
-      </w:r>
-      <w:r>
-        <w:t>. Pozostałe algorytmy zachowują się dla tych dwóch zestawów danych w sposób podobny do ich zachowania dla innych próbek.</w:t>
-      </w:r>
-      <w:bookmarkStart w:id="0" w:name="_GoBack"/>
-      <w:bookmarkEnd w:id="0"/>
+        <w:t xml:space="preserve">), działa znacznie szybciej niż algorytmy o lepszej złożoności obliczeniowej. Ten zaskakujący wynik jest oczywiście efektem tego, o czym pisaliśmy już w analizie algorytmu </w:t>
+      </w:r>
+      <w:proofErr w:type="spellStart"/>
+      <w:r>
+        <w:t>inserion</w:t>
+      </w:r>
+      <w:proofErr w:type="spellEnd"/>
+      <w:r>
+        <w:t xml:space="preserve"> sort – dla danych stałych i rosnących całe jego działanie sprowadza się do jednorazowego przebiegu pętlą po wszystkich danych, bez wykonywania żadnych zamian miejscami elementów</w:t>
+      </w:r>
+      <w:r>
+        <w:t>. Pozostałe algorytmy zachowują się dla tych dwóch zestawów danych w sposób podobny dla innych próbek.</w:t>
+      </w:r>
     </w:p>
     <w:sectPr>
       <w:pgSz w:w="11906" w:h="16838"/>
@@ -764,10 +961,6 @@
     </w:sectPr>
   </w:body>
 </w:document>
-</file>
-
-<file path=word/numbering.xml><?xml version="1.0" encoding="utf-8"?>
-<w:numbering xmlns:wpc="http://schemas.microsoft.com/office/word/2010/wordprocessingCanvas" xmlns:cx="http://schemas.microsoft.com/office/drawing/2014/chartex" xmlns:cx1="http://schemas.microsoft.com/office/drawing/2015/9/8/chartex" xmlns:cx2="http://schemas.microsoft.com/office/drawing/2015/10/21/chartex" xmlns:cx3="http://schemas.microsoft.com/office/drawing/2016/5/9/chartex" xmlns:cx4="http://schemas.microsoft.com/office/drawing/2016/5/10/chartex" xmlns:cx5="http://schemas.microsoft.com/office/drawing/2016/5/11/chartex" xmlns:cx6="http://schemas.microsoft.com/office/drawing/2016/5/12/chartex" xmlns:cx7="http://schemas.microsoft.com/office/drawing/2016/5/13/chartex" xmlns:cx8="http://schemas.microsoft.com/office/drawing/2016/5/14/chartex" xmlns:mc="http://schemas.openxmlformats.org/markup-compatibility/2006" xmlns:o="urn:schemas-microsoft-com:office:office" xmlns:r="http://schemas.openxmlformats.org/officeDocument/2006/relationships" xmlns:m="http://schemas.openxmlformats.org/officeDocument/2006/math" xmlns:v="urn:schemas-microsoft-com:vml" xmlns:wp14="http://schemas.microsoft.com/office/word/2010/wordprocessingDrawing" xmlns:wp="http://schemas.openxmlformats.org/drawingml/2006/wordprocessingDrawing" xmlns:w10="urn:schemas-microsoft-com:office:word" xmlns:w="http://schemas.openxmlformats.org/wordprocessingml/2006/main" xmlns:w14="http://schemas.microsoft.com/office/word/2010/wordml" xmlns:w15="http://schemas.microsoft.com/office/word/2012/wordml" xmlns:w16se="http://schemas.microsoft.com/office/word/2015/wordml/symex" xmlns:wpg="http://schemas.microsoft.com/office/word/2010/wordprocessingGroup" xmlns:wpi="http://schemas.microsoft.com/office/word/2010/wordprocessingInk" xmlns:wne="http://schemas.microsoft.com/office/word/2006/wordml" xmlns:wps="http://schemas.microsoft.com/office/word/2010/wordprocessingShape" mc:Ignorable="w14 w15 w16se wp14"/>
 </file>
 
 <file path=word/styles.xml><?xml version="1.0" encoding="utf-8"?>

</xml_diff>

<commit_message>
Stan na 27/03/2017 12:54
</commit_message>
<xml_diff>
--- a/Sprawozdanie, zadanie 1.docx
+++ b/Sprawozdanie, zadanie 1.docx
@@ -17,7 +17,18 @@
       </w:r>
       <w:proofErr w:type="spellEnd"/>
       <w:r>
-        <w:t xml:space="preserve"> (132___), Sebastian Maciejewski (132275)</w:t>
+        <w:t xml:space="preserve"> (132</w:t>
+      </w:r>
+      <w:r>
+        <w:rPr>
+          <w:color w:val="000000"/>
+        </w:rPr>
+        <w:t>332</w:t>
+      </w:r>
+      <w:bookmarkStart w:id="0" w:name="_GoBack"/>
+      <w:bookmarkEnd w:id="0"/>
+      <w:r>
+        <w:t>), Sebastian Maciejewski (132275)</w:t>
       </w:r>
     </w:p>
     <w:p/>
@@ -261,6 +272,9 @@
       <w:r>
         <w:t>. Następnie, jeżeli znajdzie takie elementy, zamienia je miejscami. Stąd szybkie działanie dla danych stałych i rosnących – tam algorytm nie musi dokonywać żadnych zamian miejscami, zaś dla danych losowych czas działania również jest nieduży, gdyż musi on dokonać tylko pewnej, losowej ale mniejszej od maksymalnej, liczby zamian miejscami.</w:t>
       </w:r>
+      <w:r>
+        <w:t xml:space="preserve"> Można zatem stwierdzić, że dane posortowane rosnąco i dane stałe są optymistycznym przypadkiem dla tego algorytmu.</w:t>
+      </w:r>
     </w:p>
     <w:p>
       <w:r>
@@ -269,7 +283,11 @@
     </w:p>
     <w:p>
       <w:r>
-        <w:t>Dla danych v-kształtnych można powiedzieć, że są średnim przypadkiem działania tego algorytmu, gdyż połowa zestawu danych jest posortowana malejąco (są pesymistycznym przypadkiem), zaś połowa jest już posortowana rosnąco i algorytm nie musi dokonywać tam aż tak wielu zamian miejscami – stąd miejsce tej próbki na wykresie, gdzie uplasowała się ona między pesymistycznym i optymistycznym przypadkiem.</w:t>
+        <w:t xml:space="preserve">Dla danych v-kształtnych można powiedzieć, że są średnim przypadkiem działania tego algorytmu, gdyż połowa zestawu danych jest posortowana malejąco (są pesymistycznym przypadkiem), zaś połowa jest już posortowana rosnąco i algorytm nie musi dokonywać tam aż tak wielu zamian </w:t>
+      </w:r>
+      <w:r>
+        <w:lastRenderedPageBreak/>
+        <w:t>miejscami – stąd miejsce tej próbki na wykresie, gdzie uplasowała się ona między pesymistycznym i optymistycznym przypadkiem.</w:t>
       </w:r>
     </w:p>
     <w:p>
@@ -278,7 +296,6 @@
           <w:noProof/>
           <w:lang w:eastAsia="pl-PL"/>
         </w:rPr>
-        <w:lastRenderedPageBreak/>
         <w:drawing>
           <wp:inline distT="0" distB="0" distL="0" distR="0">
             <wp:extent cx="5760720" cy="4125595"/>
@@ -474,15 +491,13 @@
         <w:t xml:space="preserve"> sort, stabilnymi wynikami dla danych uporządkowanych w jakikolwiek sposób. </w:t>
       </w:r>
       <w:r>
-        <w:t xml:space="preserve">Wynika to z algorytmu scalania, który w programie pełni rolę kluczową dla złożoności czasowej. Dla danych stałych i rosnących scalanie polega tylko na złączaniu list, już bez konieczności wybierania elementów z poszczególnych ciągów, dlatego też są to przypadki optymistyczne. Dane malejące przy sortowaniu dają rezultat lepszy tylko od danych losowych, gdyż wymagają scalania "na krzyż" już posortowanych ciągów, co zajmuje trochę więcej czasu  i jest to przypadek najgorszy z rozpatrywanych czterech </w:t>
-      </w:r>
-      <w:proofErr w:type="spellStart"/>
-      <w:r>
-        <w:t>tpów</w:t>
-      </w:r>
-      <w:proofErr w:type="spellEnd"/>
-      <w:r>
-        <w:t xml:space="preserve"> danych. Dla danych V-kształtnych rezultat plasuje się pośrodku, ponieważ przy pierwszym podziale pierwsza część tablicy będzie malejąca a druga rosnąca, czyli będzie to przypadek średni, bazując na powyższych wnioskach.</w:t>
+        <w:t>Wynika to z algorytmu scalania, który w programie pełni rolę kluczową dla złożoności czasowej. Dla danych stałych i rosnących scalanie polega tylko na złączaniu list, już bez konieczności wybierania elementów z poszczególnych ciągów, dlatego też są to przypadki optymistyczne. Dane malejące przy sortowaniu dają rezultat lepszy tylko od danych losowych, gdyż wymagają scalania "na krzyż" już posortowanych ciągów, co zajmuje trochę więcej czasu  i jest to przypadek najgorszy z rozpatrywanych czterech t</w:t>
+      </w:r>
+      <w:r>
+        <w:t>y</w:t>
+      </w:r>
+      <w:r>
+        <w:t>pów danych. Dla danych V-kształtnych rezultat plasuje się pośrodku, ponieważ przy pierwszym podziale pierwsza część tablicy będzie malejąca a druga rosnąca, czyli będzie to przypadek średni, bazując na powyższych wnioskach.</w:t>
       </w:r>
     </w:p>
     <w:p>
@@ -497,18 +512,18 @@
       </w:r>
     </w:p>
     <w:p/>
-    <w:p>
-      <w:r>
-        <w:t>Skoro już zbadaliśmy zależności czasu działania od zestawu danych wejściowych dla wszystkich algorytmów, możemy zająć się porównaniem ich z</w:t>
-      </w:r>
-      <w:bookmarkStart w:id="0" w:name="_GoBack"/>
-      <w:bookmarkEnd w:id="0"/>
-      <w:r>
-        <w:t xml:space="preserve">e sobą wzajemnie. Podobnie jak wykres dla </w:t>
-      </w:r>
-      <w:proofErr w:type="spellStart"/>
+    <w:p/>
+    <w:p/>
+    <w:p>
+      <w:pPr>
+        <w:ind w:firstLine="708"/>
+      </w:pPr>
       <w:r>
         <w:lastRenderedPageBreak/>
+        <w:t xml:space="preserve">Skoro już zbadaliśmy zależności czasu działania od zestawu danych wejściowych dla wszystkich algorytmów, możemy zająć się porównaniem ich ze sobą wzajemnie. Podobnie jak wykres dla </w:t>
+      </w:r>
+      <w:proofErr w:type="spellStart"/>
+      <w:r>
         <w:t>insertion</w:t>
       </w:r>
       <w:proofErr w:type="spellEnd"/>
@@ -950,7 +965,13 @@
         <w:t xml:space="preserve"> sort – dla danych stałych i rosnących całe jego działanie sprowadza się do jednorazowego przebiegu pętlą po wszystkich danych, bez wykonywania żadnych zamian miejscami elementów</w:t>
       </w:r>
       <w:r>
-        <w:t>. Pozostałe algorytmy zachowują się dla tych dwóch zestawów danych w sposób podobny dla innych próbek.</w:t>
+        <w:t>. Pozostałe algorytmy zachowują się dla tych dwóch zestawów danych w sposób podobny</w:t>
+      </w:r>
+      <w:r>
+        <w:t xml:space="preserve"> jak</w:t>
+      </w:r>
+      <w:r>
+        <w:t xml:space="preserve"> dla innych próbek.</w:t>
       </w:r>
     </w:p>
     <w:sectPr>

</xml_diff>